<commit_message>
Finished the psuedo code HW
</commit_message>
<xml_diff>
--- a/docs/unit2/06_unit2_project/(Starter-Doc)-HW-Project-2-Psuedo-Code.docx
+++ b/docs/unit2/06_unit2_project/(Starter-Doc)-HW-Project-2-Psuedo-Code.docx
@@ -7,6 +7,8 @@
         <w:jc w:val="center"/>
         <w:rPr>
           <w:rFonts w:ascii="Vidaloka" w:eastAsia="Vidaloka" w:hAnsi="Vidaloka" w:cs="Vidaloka"/>
+          <w:b/>
+          <w:bCs/>
           <w:sz w:val="28"/>
           <w:szCs w:val="28"/>
         </w:rPr>
@@ -14,6 +16,8 @@
       <w:r>
         <w:rPr>
           <w:rFonts w:ascii="Vidaloka" w:eastAsia="Vidaloka" w:hAnsi="Vidaloka" w:cs="Vidaloka"/>
+          <w:b/>
+          <w:bCs/>
           <w:sz w:val="28"/>
           <w:szCs w:val="28"/>
         </w:rPr>
@@ -57,6 +61,8 @@
         <w:jc w:val="center"/>
         <w:rPr>
           <w:rFonts w:ascii="Vidaloka" w:eastAsia="Vidaloka" w:hAnsi="Vidaloka" w:cs="Vidaloka"/>
+          <w:b/>
+          <w:bCs/>
           <w:sz w:val="28"/>
           <w:szCs w:val="28"/>
         </w:rPr>
@@ -64,6 +70,8 @@
       <w:r>
         <w:rPr>
           <w:rFonts w:ascii="Vidaloka" w:eastAsia="Vidaloka" w:hAnsi="Vidaloka" w:cs="Vidaloka"/>
+          <w:b/>
+          <w:bCs/>
           <w:sz w:val="28"/>
           <w:szCs w:val="28"/>
         </w:rPr>
@@ -73,6 +81,8 @@
       <w:r>
         <w:rPr>
           <w:rFonts w:ascii="Vidaloka" w:eastAsia="Vidaloka" w:hAnsi="Vidaloka" w:cs="Vidaloka"/>
+          <w:b/>
+          <w:bCs/>
           <w:sz w:val="28"/>
           <w:szCs w:val="28"/>
         </w:rPr>
@@ -117,6 +127,8 @@
         <w:jc w:val="center"/>
         <w:rPr>
           <w:rFonts w:ascii="Vidaloka" w:eastAsia="Vidaloka" w:hAnsi="Vidaloka" w:cs="Vidaloka"/>
+          <w:b/>
+          <w:bCs/>
           <w:sz w:val="28"/>
           <w:szCs w:val="28"/>
         </w:rPr>
@@ -124,10 +136,32 @@
       <w:r>
         <w:rPr>
           <w:rFonts w:ascii="Vidaloka" w:eastAsia="Vidaloka" w:hAnsi="Vidaloka" w:cs="Vidaloka"/>
+          <w:b/>
+          <w:bCs/>
           <w:sz w:val="28"/>
           <w:szCs w:val="28"/>
         </w:rPr>
-        <w:t>Team Responsibilities:</w:t>
+        <w:t>Team</w:t>
+      </w:r>
+      <w:r>
+        <w:rPr>
+          <w:rFonts w:ascii="Vidaloka" w:eastAsia="Vidaloka" w:hAnsi="Vidaloka" w:cs="Vidaloka"/>
+          <w:b/>
+          <w:bCs/>
+          <w:sz w:val="28"/>
+          <w:szCs w:val="28"/>
+        </w:rPr>
+        <w:t xml:space="preserve"> Member</w:t>
+      </w:r>
+      <w:r>
+        <w:rPr>
+          <w:rFonts w:ascii="Vidaloka" w:eastAsia="Vidaloka" w:hAnsi="Vidaloka" w:cs="Vidaloka"/>
+          <w:b/>
+          <w:bCs/>
+          <w:sz w:val="28"/>
+          <w:szCs w:val="28"/>
+        </w:rPr>
+        <w:t xml:space="preserve"> Responsibilities:</w:t>
       </w:r>
     </w:p>
     <w:p>
@@ -135,16 +169,8 @@
         <w:jc w:val="center"/>
         <w:rPr>
           <w:rFonts w:ascii="Vidaloka" w:eastAsia="Vidaloka" w:hAnsi="Vidaloka" w:cs="Vidaloka"/>
-          <w:sz w:val="28"/>
-          <w:szCs w:val="28"/>
-        </w:rPr>
-      </w:pPr>
-    </w:p>
-    <w:p>
-      <w:pPr>
-        <w:jc w:val="center"/>
-        <w:rPr>
-          <w:rFonts w:ascii="Vidaloka" w:eastAsia="Vidaloka" w:hAnsi="Vidaloka" w:cs="Vidaloka"/>
+          <w:b/>
+          <w:bCs/>
           <w:sz w:val="28"/>
           <w:szCs w:val="28"/>
         </w:rPr>
@@ -153,7 +179,7 @@
     <w:tbl>
       <w:tblPr>
         <w:tblStyle w:val="a"/>
-        <w:tblW w:w="9360" w:type="dxa"/>
+        <w:tblW w:w="9800" w:type="dxa"/>
         <w:jc w:val="center"/>
         <w:tblInd w:w="0" w:type="dxa"/>
         <w:tblBorders>
@@ -169,8 +195,7 @@
       </w:tblPr>
       <w:tblGrid>
         <w:gridCol w:w="3120"/>
-        <w:gridCol w:w="2325"/>
-        <w:gridCol w:w="3915"/>
+        <w:gridCol w:w="6680"/>
       </w:tblGrid>
       <w:tr>
         <w:trPr>
@@ -213,13 +238,13 @@
                 <w:sz w:val="28"/>
                 <w:szCs w:val="28"/>
               </w:rPr>
-              <w:t>Team member name</w:t>
+              <w:t>Team member</w:t>
             </w:r>
           </w:p>
         </w:tc>
         <w:tc>
           <w:tcPr>
-            <w:tcW w:w="2325" w:type="dxa"/>
+            <w:tcW w:w="6680" w:type="dxa"/>
             <w:shd w:val="clear" w:color="auto" w:fill="auto"/>
             <w:tcMar>
               <w:top w:w="100" w:type="dxa"/>
@@ -251,51 +276,11 @@
               <w:rPr>
                 <w:rFonts w:ascii="Vidaloka" w:eastAsia="Vidaloka" w:hAnsi="Vidaloka" w:cs="Vidaloka"/>
                 <w:b/>
+                <w:bCs/>
                 <w:sz w:val="28"/>
                 <w:szCs w:val="28"/>
               </w:rPr>
-              <w:t>Role</w:t>
-            </w:r>
-          </w:p>
-        </w:tc>
-        <w:tc>
-          <w:tcPr>
-            <w:tcW w:w="3915" w:type="dxa"/>
-            <w:shd w:val="clear" w:color="auto" w:fill="auto"/>
-            <w:tcMar>
-              <w:top w:w="100" w:type="dxa"/>
-              <w:left w:w="100" w:type="dxa"/>
-              <w:bottom w:w="100" w:type="dxa"/>
-              <w:right w:w="100" w:type="dxa"/>
-            </w:tcMar>
-          </w:tcPr>
-          <w:p>
-            <w:pPr>
-              <w:widowControl w:val="0"/>
-              <w:pBdr>
-                <w:top w:val="nil"/>
-                <w:left w:val="nil"/>
-                <w:bottom w:val="nil"/>
-                <w:right w:val="nil"/>
-                <w:between w:val="nil"/>
-              </w:pBdr>
-              <w:spacing w:line="240" w:lineRule="auto"/>
-              <w:jc w:val="center"/>
-              <w:rPr>
-                <w:rFonts w:ascii="Vidaloka" w:eastAsia="Vidaloka" w:hAnsi="Vidaloka" w:cs="Vidaloka"/>
-                <w:b/>
-                <w:sz w:val="28"/>
-                <w:szCs w:val="28"/>
-              </w:rPr>
-            </w:pPr>
-            <w:r>
-              <w:rPr>
-                <w:rFonts w:ascii="Vidaloka" w:eastAsia="Vidaloka" w:hAnsi="Vidaloka" w:cs="Vidaloka"/>
-                <w:b/>
-                <w:sz w:val="28"/>
-                <w:szCs w:val="28"/>
-              </w:rPr>
-              <w:t>They are responsible for:</w:t>
+              <w:t>Responsibilities</w:t>
             </w:r>
           </w:p>
         </w:tc>
@@ -336,37 +321,7 @@
         </w:tc>
         <w:tc>
           <w:tcPr>
-            <w:tcW w:w="2325" w:type="dxa"/>
-            <w:shd w:val="clear" w:color="auto" w:fill="auto"/>
-            <w:tcMar>
-              <w:top w:w="100" w:type="dxa"/>
-              <w:left w:w="100" w:type="dxa"/>
-              <w:bottom w:w="100" w:type="dxa"/>
-              <w:right w:w="100" w:type="dxa"/>
-            </w:tcMar>
-          </w:tcPr>
-          <w:p>
-            <w:pPr>
-              <w:widowControl w:val="0"/>
-              <w:pBdr>
-                <w:top w:val="nil"/>
-                <w:left w:val="nil"/>
-                <w:bottom w:val="nil"/>
-                <w:right w:val="nil"/>
-                <w:between w:val="nil"/>
-              </w:pBdr>
-              <w:spacing w:line="240" w:lineRule="auto"/>
-              <w:rPr>
-                <w:rFonts w:ascii="Vidaloka" w:eastAsia="Vidaloka" w:hAnsi="Vidaloka" w:cs="Vidaloka"/>
-                <w:sz w:val="28"/>
-                <w:szCs w:val="28"/>
-              </w:rPr>
-            </w:pPr>
-          </w:p>
-        </w:tc>
-        <w:tc>
-          <w:tcPr>
-            <w:tcW w:w="3915" w:type="dxa"/>
+            <w:tcW w:w="6680" w:type="dxa"/>
             <w:shd w:val="clear" w:color="auto" w:fill="auto"/>
             <w:tcMar>
               <w:top w:w="100" w:type="dxa"/>
@@ -431,37 +386,7 @@
         </w:tc>
         <w:tc>
           <w:tcPr>
-            <w:tcW w:w="2325" w:type="dxa"/>
-            <w:shd w:val="clear" w:color="auto" w:fill="auto"/>
-            <w:tcMar>
-              <w:top w:w="100" w:type="dxa"/>
-              <w:left w:w="100" w:type="dxa"/>
-              <w:bottom w:w="100" w:type="dxa"/>
-              <w:right w:w="100" w:type="dxa"/>
-            </w:tcMar>
-          </w:tcPr>
-          <w:p>
-            <w:pPr>
-              <w:widowControl w:val="0"/>
-              <w:pBdr>
-                <w:top w:val="nil"/>
-                <w:left w:val="nil"/>
-                <w:bottom w:val="nil"/>
-                <w:right w:val="nil"/>
-                <w:between w:val="nil"/>
-              </w:pBdr>
-              <w:spacing w:line="240" w:lineRule="auto"/>
-              <w:rPr>
-                <w:rFonts w:ascii="Vidaloka" w:eastAsia="Vidaloka" w:hAnsi="Vidaloka" w:cs="Vidaloka"/>
-                <w:sz w:val="28"/>
-                <w:szCs w:val="28"/>
-              </w:rPr>
-            </w:pPr>
-          </w:p>
-        </w:tc>
-        <w:tc>
-          <w:tcPr>
-            <w:tcW w:w="3915" w:type="dxa"/>
+            <w:tcW w:w="6680" w:type="dxa"/>
             <w:shd w:val="clear" w:color="auto" w:fill="auto"/>
             <w:tcMar>
               <w:top w:w="100" w:type="dxa"/>
@@ -526,37 +451,7 @@
         </w:tc>
         <w:tc>
           <w:tcPr>
-            <w:tcW w:w="2325" w:type="dxa"/>
-            <w:shd w:val="clear" w:color="auto" w:fill="auto"/>
-            <w:tcMar>
-              <w:top w:w="100" w:type="dxa"/>
-              <w:left w:w="100" w:type="dxa"/>
-              <w:bottom w:w="100" w:type="dxa"/>
-              <w:right w:w="100" w:type="dxa"/>
-            </w:tcMar>
-          </w:tcPr>
-          <w:p>
-            <w:pPr>
-              <w:widowControl w:val="0"/>
-              <w:pBdr>
-                <w:top w:val="nil"/>
-                <w:left w:val="nil"/>
-                <w:bottom w:val="nil"/>
-                <w:right w:val="nil"/>
-                <w:between w:val="nil"/>
-              </w:pBdr>
-              <w:spacing w:line="240" w:lineRule="auto"/>
-              <w:rPr>
-                <w:rFonts w:ascii="Vidaloka" w:eastAsia="Vidaloka" w:hAnsi="Vidaloka" w:cs="Vidaloka"/>
-                <w:sz w:val="28"/>
-                <w:szCs w:val="28"/>
-              </w:rPr>
-            </w:pPr>
-          </w:p>
-        </w:tc>
-        <w:tc>
-          <w:tcPr>
-            <w:tcW w:w="3915" w:type="dxa"/>
+            <w:tcW w:w="6680" w:type="dxa"/>
             <w:shd w:val="clear" w:color="auto" w:fill="auto"/>
             <w:tcMar>
               <w:top w:w="100" w:type="dxa"/>
@@ -621,37 +516,7 @@
         </w:tc>
         <w:tc>
           <w:tcPr>
-            <w:tcW w:w="2325" w:type="dxa"/>
-            <w:shd w:val="clear" w:color="auto" w:fill="auto"/>
-            <w:tcMar>
-              <w:top w:w="100" w:type="dxa"/>
-              <w:left w:w="100" w:type="dxa"/>
-              <w:bottom w:w="100" w:type="dxa"/>
-              <w:right w:w="100" w:type="dxa"/>
-            </w:tcMar>
-          </w:tcPr>
-          <w:p>
-            <w:pPr>
-              <w:widowControl w:val="0"/>
-              <w:pBdr>
-                <w:top w:val="nil"/>
-                <w:left w:val="nil"/>
-                <w:bottom w:val="nil"/>
-                <w:right w:val="nil"/>
-                <w:between w:val="nil"/>
-              </w:pBdr>
-              <w:spacing w:line="240" w:lineRule="auto"/>
-              <w:rPr>
-                <w:rFonts w:ascii="Vidaloka" w:eastAsia="Vidaloka" w:hAnsi="Vidaloka" w:cs="Vidaloka"/>
-                <w:sz w:val="28"/>
-                <w:szCs w:val="28"/>
-              </w:rPr>
-            </w:pPr>
-          </w:p>
-        </w:tc>
-        <w:tc>
-          <w:tcPr>
-            <w:tcW w:w="3915" w:type="dxa"/>
+            <w:tcW w:w="6680" w:type="dxa"/>
             <w:shd w:val="clear" w:color="auto" w:fill="auto"/>
             <w:tcMar>
               <w:top w:w="100" w:type="dxa"/>
@@ -813,14 +678,7 @@
         <w:rFonts w:ascii="Nunito" w:eastAsia="Nunito" w:hAnsi="Nunito" w:cs="Nunito"/>
         <w:i/>
       </w:rPr>
-      <w:t>CCE 2</w:t>
-    </w:r>
-    <w:r>
-      <w:rPr>
-        <w:rFonts w:ascii="Nunito" w:eastAsia="Nunito" w:hAnsi="Nunito" w:cs="Nunito"/>
-        <w:i/>
-      </w:rPr>
-      <w:t xml:space="preserve">70 - Computer Methods </w:t>
+      <w:t xml:space="preserve">CCE 270 - Computer Methods </w:t>
     </w:r>
     <w:proofErr w:type="gramStart"/>
     <w:r>

</xml_diff>